<commit_message>
base de la pagina
</commit_message>
<xml_diff>
--- a/documentacion/Documentacion Alvaro.docx
+++ b/documentacion/Documentacion Alvaro.docx
@@ -8,19 +8,9 @@
         <w:ind w:firstLine="708"/>
         <w:jc w:val="center"/>
       </w:pPr>
-      <w:proofErr w:type="spellStart"/>
       <w:r>
-        <w:t>Documentacion</w:t>
+        <w:t>Documentacion Alvaro</w:t>
       </w:r>
-      <w:proofErr w:type="spellEnd"/>
-      <w:r>
-        <w:t xml:space="preserve"> </w:t>
-      </w:r>
-      <w:proofErr w:type="spellStart"/>
-      <w:r>
-        <w:t>Alvaro</w:t>
-      </w:r>
-      <w:proofErr w:type="spellEnd"/>
     </w:p>
     <w:p/>
     <w:p/>
@@ -45,15 +35,7 @@
         </w:numPr>
       </w:pPr>
       <w:r>
-        <w:t xml:space="preserve">He creado el repositorio, todas las subcarpetas y le he puesto restricciones, y </w:t>
-      </w:r>
-      <w:proofErr w:type="spellStart"/>
-      <w:r>
-        <w:t>ademas</w:t>
-      </w:r>
-      <w:proofErr w:type="spellEnd"/>
-      <w:r>
-        <w:t xml:space="preserve"> hemos creado una rama cada participante</w:t>
+        <w:t>He creado el repositorio, todas las subcarpetas y le he puesto restricciones, y ademas hemos creado una rama cada participante</w:t>
       </w:r>
     </w:p>
     <w:p>
@@ -65,21 +47,8 @@
         </w:numPr>
       </w:pPr>
       <w:r>
-        <w:t xml:space="preserve">He creado el </w:t>
+        <w:t>He creado el index y el css</w:t>
       </w:r>
-      <w:proofErr w:type="spellStart"/>
-      <w:r>
-        <w:t>index</w:t>
-      </w:r>
-      <w:proofErr w:type="spellEnd"/>
-      <w:r>
-        <w:t xml:space="preserve"> y el </w:t>
-      </w:r>
-      <w:proofErr w:type="spellStart"/>
-      <w:r>
-        <w:t>css</w:t>
-      </w:r>
-      <w:proofErr w:type="spellEnd"/>
     </w:p>
     <w:p>
       <w:pPr>
@@ -90,15 +59,46 @@
         </w:numPr>
       </w:pPr>
       <w:r>
-        <w:t xml:space="preserve">He creado la imagen del startup junto a </w:t>
+        <w:t>He creado la imagen del startup junto a Jose Enrique</w:t>
       </w:r>
-      <w:proofErr w:type="spellStart"/>
+    </w:p>
+    <w:p>
+      <w:pPr>
+        <w:pStyle w:val="Prrafodelista"/>
+        <w:numPr>
+          <w:ilvl w:val="0"/>
+          <w:numId w:val="1"/>
+        </w:numPr>
+      </w:pPr>
       <w:r>
-        <w:t>Jose</w:t>
+        <w:t>29/11/2024</w:t>
       </w:r>
-      <w:proofErr w:type="spellEnd"/>
+    </w:p>
+    <w:p>
+      <w:pPr>
+        <w:pStyle w:val="Prrafodelista"/>
+        <w:numPr>
+          <w:ilvl w:val="1"/>
+          <w:numId w:val="1"/>
+        </w:numPr>
+      </w:pPr>
       <w:r>
-        <w:t xml:space="preserve"> Enrique</w:t>
+        <w:t>He seguido trabajando en el índice, creando la base para que trabajemos todos</w:t>
+      </w:r>
+      <w:r>
+        <w:t>.</w:t>
+      </w:r>
+    </w:p>
+    <w:p>
+      <w:pPr>
+        <w:pStyle w:val="Prrafodelista"/>
+        <w:numPr>
+          <w:ilvl w:val="1"/>
+          <w:numId w:val="1"/>
+        </w:numPr>
+      </w:pPr>
+      <w:r>
+        <w:t>He puesto la base de los flexbox con distintos bgcolor para ir viendo como queda la forma de la pagina</w:t>
       </w:r>
     </w:p>
     <w:sectPr>

</xml_diff>